<commit_message>
Venue’s location mistake for minutes 10 17-10-2019.dox
Update minutes 10 17-10-2019.dox, as there was a mistake at the venue’s location
</commit_message>
<xml_diff>
--- a/minutes/internal/minutes-10-17-10-2019.docx
+++ b/minutes/internal/minutes-10-17-10-2019.docx
@@ -273,8 +273,10 @@
                 <w:sz w:val="22"/>
                 <w:szCs w:val="22"/>
               </w:rPr>
-              <w:t>30 Boat Quay</w:t>
-            </w:r>
+              <w:t>IS Lounge</w:t>
+            </w:r>
+            <w:bookmarkStart w:id="0" w:name="_GoBack"/>
+            <w:bookmarkEnd w:id="0"/>
           </w:p>
         </w:tc>
       </w:tr>
@@ -380,25 +382,7 @@
                 <w:sz w:val="22"/>
                 <w:szCs w:val="22"/>
               </w:rPr>
-              <w:t xml:space="preserve">Cha Da </w:t>
-            </w:r>
-            <w:proofErr w:type="spellStart"/>
-            <w:r>
-              <w:rPr>
-                <w:rFonts w:asciiTheme="majorHAnsi" w:hAnsiTheme="majorHAnsi" w:cstheme="majorHAnsi"/>
-                <w:sz w:val="22"/>
-                <w:szCs w:val="22"/>
-              </w:rPr>
-              <w:t>Eun</w:t>
-            </w:r>
-            <w:proofErr w:type="spellEnd"/>
-            <w:r>
-              <w:rPr>
-                <w:rFonts w:asciiTheme="majorHAnsi" w:hAnsiTheme="majorHAnsi" w:cstheme="majorHAnsi"/>
-                <w:sz w:val="22"/>
-                <w:szCs w:val="22"/>
-              </w:rPr>
-              <w:t xml:space="preserve"> </w:t>
+              <w:t xml:space="preserve">Cha Da Eun </w:t>
             </w:r>
           </w:p>
           <w:p>
@@ -1562,23 +1546,7 @@
           <w:sz w:val="22"/>
           <w:szCs w:val="22"/>
         </w:rPr>
-        <w:t xml:space="preserve">The meeting was adjourned at </w:t>
-      </w:r>
-      <w:r>
-        <w:rPr>
-          <w:rFonts w:ascii="Calibri" w:hAnsi="Calibri" w:cs="Arial"/>
-          <w:sz w:val="22"/>
-          <w:szCs w:val="22"/>
-        </w:rPr>
-        <w:t>4.25pm</w:t>
-      </w:r>
-      <w:r>
-        <w:rPr>
-          <w:rFonts w:ascii="Calibri" w:hAnsi="Calibri" w:cs="Arial"/>
-          <w:sz w:val="22"/>
-          <w:szCs w:val="22"/>
-        </w:rPr>
-        <w:t>. These minutes will be circulated and adopted if there are no amendments reported in the next 24 hours.</w:t>
+        <w:t>The meeting was adjourned at 4.25pm. These minutes will be circulated and adopted if there are no amendments reported in the next 24 hours.</w:t>
       </w:r>
     </w:p>
     <w:p>
@@ -1626,7 +1594,6 @@
           <w:szCs w:val="22"/>
         </w:rPr>
       </w:pPr>
-      <w:bookmarkStart w:id="0" w:name="_GoBack"/>
       <w:r>
         <w:rPr>
           <w:rFonts w:asciiTheme="majorHAnsi" w:hAnsiTheme="majorHAnsi" w:cstheme="majorHAnsi"/>
@@ -1650,7 +1617,6 @@
       </w:r>
       <w:proofErr w:type="spellEnd"/>
     </w:p>
-    <w:bookmarkEnd w:id="0"/>
     <w:p>
       <w:pPr>
         <w:rPr>
@@ -2478,7 +2444,7 @@
     </w:rPrDefault>
     <w:pPrDefault/>
   </w:docDefaults>
-  <w:latentStyles w:defLockedState="0" w:defUIPriority="99" w:defSemiHidden="0" w:defUnhideWhenUsed="0" w:defQFormat="0" w:count="376">
+  <w:latentStyles w:defLockedState="0" w:defUIPriority="99" w:defSemiHidden="0" w:defUnhideWhenUsed="0" w:defQFormat="0" w:count="375">
     <w:lsdException w:name="Normal" w:uiPriority="0" w:qFormat="1"/>
     <w:lsdException w:name="heading 1" w:uiPriority="9" w:qFormat="1"/>
     <w:lsdException w:name="heading 2" w:semiHidden="1" w:uiPriority="9" w:unhideWhenUsed="1" w:qFormat="1"/>
@@ -2584,6 +2550,7 @@
     <w:lsdException w:name="HTML Sample" w:semiHidden="1" w:unhideWhenUsed="1"/>
     <w:lsdException w:name="HTML Typewriter" w:semiHidden="1" w:unhideWhenUsed="1"/>
     <w:lsdException w:name="HTML Variable" w:semiHidden="1" w:unhideWhenUsed="1"/>
+    <w:lsdException w:name="Normal Table" w:semiHidden="1" w:unhideWhenUsed="1"/>
     <w:lsdException w:name="annotation subject" w:semiHidden="1" w:unhideWhenUsed="1"/>
     <w:lsdException w:name="No List" w:semiHidden="1" w:unhideWhenUsed="1"/>
     <w:lsdException w:name="Outline List 1" w:semiHidden="1" w:unhideWhenUsed="1"/>
@@ -2630,8 +2597,10 @@
     <w:lsdException w:name="Table Subtle 2" w:semiHidden="1" w:unhideWhenUsed="1"/>
     <w:lsdException w:name="Table Web 1" w:semiHidden="1" w:unhideWhenUsed="1"/>
     <w:lsdException w:name="Table Web 2" w:semiHidden="1" w:unhideWhenUsed="1"/>
+    <w:lsdException w:name="Table Web 3" w:semiHidden="1" w:unhideWhenUsed="1"/>
     <w:lsdException w:name="Balloon Text" w:semiHidden="1" w:unhideWhenUsed="1"/>
     <w:lsdException w:name="Table Grid" w:uiPriority="59"/>
+    <w:lsdException w:name="Table Theme" w:semiHidden="1" w:unhideWhenUsed="1"/>
     <w:lsdException w:name="Placeholder Text" w:semiHidden="1"/>
     <w:lsdException w:name="No Spacing" w:uiPriority="1" w:qFormat="1"/>
     <w:lsdException w:name="Light Shading" w:uiPriority="60"/>
@@ -2842,7 +2811,6 @@
     <w:lsdException w:name="Smart Hyperlink" w:semiHidden="1" w:unhideWhenUsed="1"/>
     <w:lsdException w:name="Hashtag" w:semiHidden="1" w:unhideWhenUsed="1"/>
     <w:lsdException w:name="Unresolved Mention" w:semiHidden="1" w:unhideWhenUsed="1"/>
-    <w:lsdException w:name="Smart Link" w:semiHidden="1" w:unhideWhenUsed="1"/>
   </w:latentStyles>
   <w:style w:type="paragraph" w:default="1" w:styleId="Normal">
     <w:name w:val="Normal"/>

</xml_diff>